<commit_message>
Finalizing the requirements document
</commit_message>
<xml_diff>
--- a/Design/Requirements Document (Max, Henry, and Cass).docx
+++ b/Design/Requirements Document (Max, Henry, and Cass).docx
@@ -191,16 +191,16 @@
         <w:t>Has</w:t>
       </w:r>
       <w:r>
-        <w:t xml:space="preserve"> the highest level of access within the system and</w:t>
-      </w:r>
-      <w:r>
-        <w:t xml:space="preserve"> </w:t>
-      </w:r>
-      <w:r>
-        <w:t xml:space="preserve">can </w:t>
-      </w:r>
-      <w:r>
-        <w:t>generate inventory reports.</w:t>
+        <w:t xml:space="preserve"> the highest level of access within the syste</w:t>
+      </w:r>
+      <w:r>
+        <w:t xml:space="preserve">m and can </w:t>
+      </w:r>
+      <w:r>
+        <w:t>generate inventory reports</w:t>
+      </w:r>
+      <w:r>
+        <w:t>. The owner can also update user data.</w:t>
       </w:r>
     </w:p>
     <w:p>
@@ -251,7 +251,10 @@
         <w:ind w:left="1080"/>
       </w:pPr>
       <w:r>
-        <w:t>Allow customers to view available inventory.</w:t>
+        <w:t>V</w:t>
+      </w:r>
+      <w:r>
+        <w:t>iew available inventory.</w:t>
       </w:r>
     </w:p>
     <w:p>
@@ -277,7 +280,26 @@
         <w:ind w:left="1080"/>
       </w:pPr>
       <w:r>
-        <w:t>Generate inventory reports for stock audits and monitoring.</w:t>
+        <w:t>Update user data.</w:t>
+      </w:r>
+    </w:p>
+    <w:p>
+      <w:pPr>
+        <w:pStyle w:val="ListBullet"/>
+        <w:tabs>
+          <w:tab w:val="clear" w:pos="360"/>
+          <w:tab w:val="num" w:pos="1080"/>
+        </w:tabs>
+        <w:ind w:left="1080"/>
+      </w:pPr>
+      <w:r>
+        <w:t>Generate inventory reports for stock audits an</w:t>
+      </w:r>
+      <w:r>
+        <w:t>d monitoring</w:t>
+      </w:r>
+      <w:r>
+        <w:t>.</w:t>
       </w:r>
     </w:p>
     <w:p>
@@ -1329,97 +1351,6 @@
         <w:t>:</w:t>
       </w:r>
     </w:p>
-    <w:p>
-      <w:pPr>
-        <w:rPr>
-          <w:b/>
-          <w:bCs/>
-        </w:rPr>
-      </w:pPr>
-      <w:r>
-        <w:rPr>
-          <w:b/>
-          <w:bCs/>
-        </w:rPr>
-        <w:t>Relationships:</w:t>
-      </w:r>
-    </w:p>
-    <w:p>
-      <w:pPr>
-        <w:pStyle w:val="ListBullet"/>
-      </w:pPr>
-      <w:r>
-        <w:t>One Product is supplied by one Supplier.</w:t>
-      </w:r>
-    </w:p>
-    <w:p>
-      <w:pPr>
-        <w:pStyle w:val="ListBullet"/>
-      </w:pPr>
-      <w:r>
-        <w:t xml:space="preserve">One Product can be part of many </w:t>
-      </w:r>
-      <w:proofErr w:type="spellStart"/>
-      <w:r>
-        <w:t>OrderDetails</w:t>
-      </w:r>
-      <w:proofErr w:type="spellEnd"/>
-      <w:r>
-        <w:t>.</w:t>
-      </w:r>
-    </w:p>
-    <w:p>
-      <w:pPr>
-        <w:pStyle w:val="ListBullet"/>
-      </w:pPr>
-      <w:r>
-        <w:t xml:space="preserve">One Order can contain many </w:t>
-      </w:r>
-      <w:proofErr w:type="spellStart"/>
-      <w:r>
-        <w:t>OrderDetails</w:t>
-      </w:r>
-      <w:proofErr w:type="spellEnd"/>
-      <w:r>
-        <w:t>.</w:t>
-      </w:r>
-    </w:p>
-    <w:p>
-      <w:pPr>
-        <w:pStyle w:val="ListBullet"/>
-      </w:pPr>
-      <w:r>
-        <w:t>One Order is placed with one Supplier.</w:t>
-      </w:r>
-    </w:p>
-    <w:p>
-      <w:pPr>
-        <w:pStyle w:val="ListBullet"/>
-      </w:pPr>
-      <w:r>
-        <w:t xml:space="preserve">One User can generate many </w:t>
-      </w:r>
-      <w:proofErr w:type="spellStart"/>
-      <w:r>
-        <w:t>InventoryReports</w:t>
-      </w:r>
-      <w:proofErr w:type="spellEnd"/>
-      <w:r>
-        <w:t>.</w:t>
-      </w:r>
-    </w:p>
-    <w:p>
-      <w:pPr>
-        <w:pStyle w:val="ListBullet"/>
-      </w:pPr>
-      <w:r>
-        <w:t>One User can create/manage many Orders.</w:t>
-      </w:r>
-      <w:r>
-        <w:tab/>
-      </w:r>
-    </w:p>
-    <w:p/>
     <w:sectPr>
       <w:pgSz w:w="12240" w:h="15840"/>
       <w:pgMar w:top="1440" w:right="1440" w:bottom="1440" w:left="1440" w:header="720" w:footer="720" w:gutter="0"/>

</xml_diff>